<commit_message>
Tweaking references to fit style
</commit_message>
<xml_diff>
--- a/proportion_2020.docx
+++ b/proportion_2020.docx
@@ -37,7 +37,7 @@
                 <w:rFonts w:ascii="Calibri" w:hAnsi="Calibri"/>
                 <w:sz w:val="20"/>
               </w:rPr>
-              <w:t xml:space="default">Preventive Practice</w:t>
+              <w:t xml:space="default">Preventive service</w:t>
             </w:r>
           </w:p>
         </w:tc>
@@ -869,7 +869,7 @@
                 <w:rFonts w:ascii="Calibri" w:hAnsi="Calibri"/>
                 <w:sz w:val="20"/>
               </w:rPr>
-              <w:t xml:space="default">Received flu vaccine</w:t>
+              <w:t xml:space="default">Received influenza vaccine</w:t>
             </w:r>
           </w:p>
         </w:tc>
@@ -2126,7 +2126,7 @@
                 <w:rFonts w:ascii="Calibri" w:hAnsi="Calibri"/>
                 <w:sz w:val="20"/>
               </w:rPr>
-              <w:t xml:space="default">Eye exam with dilation</w:t>
+              <w:t xml:space="default">Dilated eye exam</w:t>
             </w:r>
           </w:p>
         </w:tc>

</xml_diff>